<commit_message>
update 体系结构文档， update interface
</commit_message>
<xml_diff>
--- a/NBA/doc/CSEIII体系结构文档.docx
+++ b/NBA/doc/CSEIII体系结构文档.docx
@@ -3186,13 +3186,13 @@
             </w:r>
             <w:r>
               <w:rPr>
-                <w:rFonts w:ascii="宋体" w:eastAsia="宋体" w:hAnsi="宋体" w:cs="宋体" w:hint="eastAsia"/>
+                <w:rFonts w:ascii="宋体" w:eastAsia="宋体" w:hAnsi="宋体" w:cs="宋体"/>
                 <w:b/>
                 <w:color w:val="auto"/>
                 <w:sz w:val="28"/>
                 <w:szCs w:val="28"/>
               </w:rPr>
-              <w:t>Info</w:t>
+              <w:t>V</w:t>
             </w:r>
             <w:r>
               <w:rPr>
@@ -3202,7 +3202,7 @@
                 <w:sz w:val="28"/>
                 <w:szCs w:val="28"/>
               </w:rPr>
-              <w:t>V</w:t>
+              <w:t>O</w:t>
             </w:r>
             <w:r>
               <w:rPr>
@@ -3212,7 +3212,7 @@
                 <w:sz w:val="28"/>
                 <w:szCs w:val="28"/>
               </w:rPr>
-              <w:t>O</w:t>
+              <w:t>&gt;</w:t>
             </w:r>
             <w:r>
               <w:rPr>
@@ -3222,28 +3222,10 @@
                 <w:sz w:val="28"/>
                 <w:szCs w:val="28"/>
               </w:rPr>
-              <w:t>&gt;</w:t>
-            </w:r>
-            <w:r>
-              <w:rPr>
-                <w:rFonts w:ascii="宋体" w:eastAsia="宋体" w:hAnsi="宋体" w:cs="宋体"/>
-                <w:b/>
-                <w:color w:val="auto"/>
-                <w:sz w:val="28"/>
-                <w:szCs w:val="28"/>
-              </w:rPr>
               <w:t xml:space="preserve"> getPlayer</w:t>
             </w:r>
-            <w:r>
-              <w:rPr>
-                <w:rFonts w:ascii="宋体" w:eastAsia="宋体" w:hAnsi="宋体" w:cs="宋体"/>
-                <w:b/>
-                <w:color w:val="auto"/>
-                <w:sz w:val="28"/>
-                <w:szCs w:val="28"/>
-              </w:rPr>
-              <w:t>Total</w:t>
-            </w:r>
+            <w:bookmarkStart w:id="0" w:name="_GoBack"/>
+            <w:bookmarkEnd w:id="0"/>
             <w:r>
               <w:rPr>
                 <w:rFonts w:ascii="宋体" w:eastAsia="宋体" w:hAnsi="宋体" w:cs="宋体"/>
@@ -3580,20 +3562,22 @@
               <w:rPr>
                 <w:rFonts w:ascii="宋体" w:eastAsia="宋体" w:hAnsi="宋体" w:cs="宋体"/>
                 <w:b/>
+                <w:color w:val="auto"/>
+                <w:sz w:val="28"/>
+                <w:szCs w:val="28"/>
+              </w:rPr>
+              <w:t>getPlayerAvg</w:t>
+            </w:r>
+            <w:r>
+              <w:rPr>
+                <w:rFonts w:ascii="宋体" w:eastAsia="宋体" w:hAnsi="宋体" w:cs="宋体"/>
+                <w:b/>
+                <w:color w:val="auto"/>
                 <w:sz w:val="28"/>
                 <w:szCs w:val="28"/>
               </w:rPr>
               <w:lastRenderedPageBreak/>
-              <w:t>G</w:t>
-            </w:r>
-            <w:r>
-              <w:rPr>
-                <w:rFonts w:ascii="宋体" w:eastAsia="宋体" w:hAnsi="宋体" w:cs="宋体" w:hint="eastAsia"/>
-                <w:b/>
-                <w:sz w:val="28"/>
-                <w:szCs w:val="28"/>
-              </w:rPr>
-              <w:t>etPlayer</w:t>
+              <w:t>InOrder</w:t>
             </w:r>
             <w:r>
               <w:rPr>
@@ -3602,7 +3586,16 @@
                 <w:sz w:val="28"/>
                 <w:szCs w:val="28"/>
               </w:rPr>
-              <w:t>Info()</w:t>
+              <w:t xml:space="preserve"> </w:t>
+            </w:r>
+            <w:r>
+              <w:rPr>
+                <w:rFonts w:ascii="宋体" w:eastAsia="宋体" w:hAnsi="宋体" w:cs="宋体"/>
+                <w:b/>
+                <w:sz w:val="28"/>
+                <w:szCs w:val="28"/>
+              </w:rPr>
+              <w:t>()</w:t>
             </w:r>
           </w:p>
         </w:tc>
@@ -3640,6 +3633,7 @@
                 <w:sz w:val="28"/>
                 <w:szCs w:val="28"/>
               </w:rPr>
+              <w:lastRenderedPageBreak/>
               <w:t>语法</w:t>
             </w:r>
           </w:p>
@@ -3684,13 +3678,54 @@
             </w:r>
             <w:r>
               <w:rPr>
+                <w:rFonts w:ascii="宋体" w:eastAsia="宋体" w:hAnsi="宋体" w:cs="宋体"/>
+                <w:b/>
+                <w:color w:val="auto"/>
+                <w:sz w:val="28"/>
+                <w:szCs w:val="28"/>
+              </w:rPr>
+              <w:t xml:space="preserve">VO&gt; </w:t>
+            </w:r>
+            <w:r>
+              <w:rPr>
+                <w:rFonts w:ascii="宋体" w:eastAsia="宋体" w:hAnsi="宋体" w:cs="宋体"/>
+                <w:b/>
+                <w:color w:val="auto"/>
+                <w:sz w:val="28"/>
+                <w:szCs w:val="28"/>
+              </w:rPr>
+              <w:lastRenderedPageBreak/>
+              <w:t>getPlayerAvgInOrder</w:t>
+            </w:r>
+            <w:r>
+              <w:rPr>
+                <w:rFonts w:ascii="宋体" w:eastAsia="宋体" w:hAnsi="宋体" w:cs="宋体"/>
+                <w:b/>
+                <w:color w:val="auto"/>
+                <w:sz w:val="28"/>
+                <w:szCs w:val="28"/>
+              </w:rPr>
+              <w:t>(</w:t>
+            </w:r>
+            <w:r>
+              <w:rPr>
+                <w:rFonts w:ascii="宋体" w:eastAsia="宋体" w:hAnsi="宋体" w:cs="宋体"/>
+                <w:b/>
+                <w:color w:val="auto"/>
+                <w:sz w:val="28"/>
+                <w:szCs w:val="28"/>
+              </w:rPr>
+              <w:t xml:space="preserve">Order </w:t>
+            </w:r>
+            <w:r>
+              <w:rPr>
                 <w:rFonts w:ascii="宋体" w:eastAsia="宋体" w:hAnsi="宋体" w:cs="宋体" w:hint="eastAsia"/>
                 <w:b/>
                 <w:color w:val="auto"/>
                 <w:sz w:val="28"/>
                 <w:szCs w:val="28"/>
               </w:rPr>
-              <w:t>Info</w:t>
+              <w:t>order</w:t>
             </w:r>
             <w:r>
               <w:rPr>
@@ -3700,7 +3735,7 @@
                 <w:sz w:val="28"/>
                 <w:szCs w:val="28"/>
               </w:rPr>
-              <w:t>VO&gt; getPlayer</w:t>
+              <w:t>,PlayerStandard stan</w:t>
             </w:r>
             <w:r>
               <w:rPr>
@@ -3710,57 +3745,7 @@
                 <w:sz w:val="28"/>
                 <w:szCs w:val="28"/>
               </w:rPr>
-              <w:t>Avg</w:t>
-            </w:r>
-            <w:r>
-              <w:rPr>
-                <w:rFonts w:ascii="宋体" w:eastAsia="宋体" w:hAnsi="宋体" w:cs="宋体"/>
-                <w:b/>
-                <w:color w:val="auto"/>
-                <w:sz w:val="28"/>
-                <w:szCs w:val="28"/>
-              </w:rPr>
-              <w:t>Info(</w:t>
-            </w:r>
-            <w:r>
-              <w:rPr>
-                <w:rFonts w:ascii="宋体" w:eastAsia="宋体" w:hAnsi="宋体" w:cs="宋体" w:hint="eastAsia"/>
-                <w:b/>
-                <w:color w:val="auto"/>
-                <w:sz w:val="28"/>
-                <w:szCs w:val="28"/>
-              </w:rPr>
-              <w:t>String</w:t>
-            </w:r>
-            <w:r>
-              <w:rPr>
-                <w:rFonts w:ascii="宋体" w:eastAsia="宋体" w:hAnsi="宋体" w:cs="宋体"/>
-                <w:b/>
-                <w:color w:val="auto"/>
-                <w:sz w:val="28"/>
-                <w:szCs w:val="28"/>
-              </w:rPr>
-              <w:t xml:space="preserve"> </w:t>
-            </w:r>
-            <w:r>
-              <w:rPr>
-                <w:rFonts w:ascii="宋体" w:eastAsia="宋体" w:hAnsi="宋体" w:cs="宋体" w:hint="eastAsia"/>
-                <w:b/>
-                <w:color w:val="auto"/>
-                <w:sz w:val="28"/>
-                <w:szCs w:val="28"/>
-              </w:rPr>
-              <w:t>name, Type</w:t>
-            </w:r>
-            <w:r>
-              <w:rPr>
-                <w:rFonts w:ascii="宋体" w:eastAsia="宋体" w:hAnsi="宋体" w:cs="宋体"/>
-                <w:b/>
-                <w:color w:val="auto"/>
-                <w:sz w:val="28"/>
-                <w:szCs w:val="28"/>
-              </w:rPr>
-              <w:t xml:space="preserve"> type);</w:t>
+              <w:t>);</w:t>
             </w:r>
           </w:p>
         </w:tc>
@@ -4007,12 +3992,42 @@
             </w:pPr>
             <w:r>
               <w:rPr>
+                <w:rFonts w:ascii="宋体" w:eastAsia="宋体" w:hAnsi="宋体" w:cs="宋体"/>
+                <w:b/>
+                <w:color w:val="auto"/>
+                <w:sz w:val="28"/>
+                <w:szCs w:val="28"/>
+              </w:rPr>
+              <w:t>get</w:t>
+            </w:r>
+            <w:r>
+              <w:rPr>
                 <w:rFonts w:ascii="宋体" w:eastAsia="宋体" w:hAnsi="宋体" w:cs="宋体" w:hint="eastAsia"/>
                 <w:b/>
-                <w:sz w:val="28"/>
-                <w:szCs w:val="28"/>
-              </w:rPr>
-              <w:t>GetPlayerInOrder（）</w:t>
+                <w:color w:val="auto"/>
+                <w:sz w:val="28"/>
+                <w:szCs w:val="28"/>
+              </w:rPr>
+              <w:t>Player</w:t>
+            </w:r>
+            <w:r>
+              <w:rPr>
+                <w:rFonts w:ascii="宋体" w:eastAsia="宋体" w:hAnsi="宋体" w:cs="宋体"/>
+                <w:b/>
+                <w:color w:val="auto"/>
+                <w:sz w:val="28"/>
+                <w:szCs w:val="28"/>
+              </w:rPr>
+              <w:t>TotalInOrder</w:t>
+            </w:r>
+            <w:r>
+              <w:rPr>
+                <w:rFonts w:ascii="宋体" w:eastAsia="宋体" w:hAnsi="宋体" w:cs="宋体" w:hint="eastAsia"/>
+                <w:b/>
+                <w:sz w:val="28"/>
+                <w:szCs w:val="28"/>
+              </w:rPr>
+              <w:t>（）</w:t>
             </w:r>
           </w:p>
         </w:tc>
@@ -4130,6 +4145,16 @@
                 <w:sz w:val="28"/>
                 <w:szCs w:val="28"/>
               </w:rPr>
+              <w:t>Info</w:t>
+            </w:r>
+            <w:r>
+              <w:rPr>
+                <w:rFonts w:ascii="宋体" w:eastAsia="宋体" w:hAnsi="宋体" w:cs="宋体"/>
+                <w:b/>
+                <w:color w:val="auto"/>
+                <w:sz w:val="28"/>
+                <w:szCs w:val="28"/>
+              </w:rPr>
               <w:t>VO</w:t>
             </w:r>
             <w:r>
@@ -4151,6 +4176,16 @@
                 <w:szCs w:val="28"/>
               </w:rPr>
               <w:t>Player</w:t>
+            </w:r>
+            <w:r>
+              <w:rPr>
+                <w:rFonts w:ascii="宋体" w:eastAsia="宋体" w:hAnsi="宋体" w:cs="宋体"/>
+                <w:b/>
+                <w:color w:val="auto"/>
+                <w:sz w:val="28"/>
+                <w:szCs w:val="28"/>
+              </w:rPr>
+              <w:t>Total</w:t>
             </w:r>
             <w:r>
               <w:rPr>
@@ -4528,10 +4563,28 @@
                 <w:sz w:val="28"/>
                 <w:szCs w:val="28"/>
               </w:rPr>
-              <w:t>Public ArrayList&lt;PlayerVO</w:t>
-            </w:r>
-            <w:bookmarkStart w:id="0" w:name="_GoBack"/>
-            <w:bookmarkEnd w:id="0"/>
+              <w:t>Public ArrayList&lt;Player</w:t>
+            </w:r>
+            <w:r>
+              <w:rPr>
+                <w:rFonts w:ascii="宋体" w:eastAsia="宋体" w:hAnsi="宋体" w:cs="宋体"/>
+                <w:b/>
+                <w:color w:val="auto"/>
+                <w:sz w:val="28"/>
+                <w:szCs w:val="28"/>
+              </w:rPr>
+              <w:t>Info</w:t>
+            </w:r>
+            <w:r>
+              <w:rPr>
+                <w:rFonts w:ascii="宋体" w:eastAsia="宋体" w:hAnsi="宋体" w:cs="宋体"/>
+                <w:b/>
+                <w:color w:val="auto"/>
+                <w:sz w:val="28"/>
+                <w:szCs w:val="28"/>
+              </w:rPr>
+              <w:t>VO</w:t>
+            </w:r>
             <w:r>
               <w:rPr>
                 <w:rFonts w:ascii="宋体" w:eastAsia="宋体" w:hAnsi="宋体" w:cs="宋体"/>
@@ -12071,6 +12124,7 @@
     <w:rsidRoot w:val="00D524D9"/>
     <w:rsid w:val="00186D3A"/>
     <w:rsid w:val="003417BE"/>
+    <w:rsid w:val="008275CF"/>
     <w:rsid w:val="00A8328B"/>
     <w:rsid w:val="00B3126C"/>
     <w:rsid w:val="00D524D9"/>
@@ -12895,7 +12949,7 @@
 </file>
 
 <file path=customXml/itemProps2.xml><?xml version="1.0" encoding="utf-8"?>
-<ds:datastoreItem xmlns:ds="http://schemas.openxmlformats.org/officeDocument/2006/customXml" ds:itemID="{81D2907B-9B9A-4680-ACFE-8FAEB67C71BB}">
+<ds:datastoreItem xmlns:ds="http://schemas.openxmlformats.org/officeDocument/2006/customXml" ds:itemID="{B9860E01-4498-47FA-A76A-419AA56B36B7}">
   <ds:schemaRefs>
     <ds:schemaRef ds:uri="http://schemas.openxmlformats.org/officeDocument/2006/bibliography"/>
   </ds:schemaRefs>

</xml_diff>